<commit_message>
the 3rd version, switch auto and manual
</commit_message>
<xml_diff>
--- a/mpg_lm.docx
+++ b/mpg_lm.docx
@@ -89,7 +89,66 @@
         <w:pStyle w:val="FirstParagraph"/>
       </w:pPr>
       <w:r>
-        <w:t xml:space="preserve">The report explored the relationship between transmission types and miles per gallon (MPG). Figure 1 in appendix showed that an automatic transmission trend to be better for MPG, considering other factors. Then, we performed t-test to verify the hypothesis. To quantify the MPG difference between automatic and manual transmissins, we fitted the MPG (outcome) and a set of variables (regressors) in to multiple linar models. We selected tansmission (am), number of cylinders (cyl), gross horsepower (hp), and weight (wt) as repressors and fitted the linear model:</w:t>
+        <w:t xml:space="preserve">The report explored the relationship between transmission types and miles per gallon (MPG). Figure 1 in appendix showed that an manual transmission trend to be better for MPG, considering other factors. Then, we performed t-test to verify the hypothesis. To quantify the MPG difference between automatic and manual transmissins, we fitted the MPG (outcome) and a set of variables (regressors) in to multiple linar models. We selected tansmission (am), number of cylinders (cyl), gross horsepower (hp), and weight (wt) as repressors.</w:t>
+      </w:r>
+    </w:p>
+    <w:p>
+      <w:pPr>
+        <w:pStyle w:val="Heading2"/>
+      </w:pPr>
+      <w:bookmarkStart w:id="22" w:name="results"/>
+      <w:bookmarkEnd w:id="22"/>
+      <w:r>
+        <w:t xml:space="preserve">Results</w:t>
+      </w:r>
+    </w:p>
+    <w:p>
+      <w:pPr>
+        <w:pStyle w:val="FirstParagraph"/>
+      </w:pPr>
+      <w:r>
+        <w:t xml:space="preserve">The mean of automatic transmission: 17.1473684 miles per gallon.</w:t>
+      </w:r>
+      <w:r>
+        <w:br w:type="textWrapping"/>
+      </w:r>
+      <w:r>
+        <w:t xml:space="preserve">The mean of manual transmission: 24.3923077 miles per gallon.</w:t>
+      </w:r>
+    </w:p>
+    <w:p>
+      <w:pPr>
+        <w:pStyle w:val="BodyText"/>
+      </w:pPr>
+      <w:r>
+        <w:rPr>
+          <w:b/>
+        </w:rPr>
+        <w:t xml:space="preserve">Model Selection</w:t>
+      </w:r>
+      <w:r>
+        <w:br w:type="textWrapping"/>
+      </w:r>
+      <w:r>
+        <w:t xml:space="preserve">We used nested model search. The detailed process of model selection is shown in</w:t>
+      </w:r>
+      <w:r>
+        <w:t xml:space="preserve"> </w:t>
+      </w:r>
+      <w:r>
+        <w:rPr>
+          <w:b/>
+        </w:rPr>
+        <w:t xml:space="preserve">Appendix</w:t>
+      </w:r>
+      <w:r>
+        <w:t xml:space="preserve">.</w:t>
+      </w:r>
+      <w:r>
+        <w:br w:type="textWrapping"/>
+      </w:r>
+      <w:r>
+        <w:t xml:space="preserve">We set mpg as the outcome and transmission (am), number of cylinders (cyl), gross horsepower (hp), and weight (wt) as repressors and fitted the linear model:</w:t>
       </w:r>
       <w:r>
         <w:t xml:space="preserve"> </w:t>
@@ -157,6 +216,9 @@
         </m:r>
         <m:r>
           <m:t>a</m:t>
+        </m:r>
+        <m:r>
+          <m:t>n</m:t>
         </m:r>
         <m:r>
           <m:t>u</m:t>
@@ -313,341 +375,12 @@
         </m:sSub>
       </m:oMath>
       <w:r>
-        <w:t xml:space="preserve">.</w:t>
-      </w:r>
-    </w:p>
-    <w:p>
-      <w:pPr>
-        <w:pStyle w:val="Heading2"/>
-      </w:pPr>
-      <w:bookmarkStart w:id="22" w:name="results"/>
-      <w:bookmarkEnd w:id="22"/>
-      <w:r>
-        <w:t xml:space="preserve">Results</w:t>
-      </w:r>
-    </w:p>
-    <w:p>
-      <w:pPr>
-        <w:pStyle w:val="FirstParagraph"/>
-      </w:pPr>
-      <w:r>
-        <w:t xml:space="preserve">The mean of automatic transmission: 24.3923077 miles per gallon.</w:t>
-      </w:r>
-      <w:r>
-        <w:br w:type="textWrapping"/>
-      </w:r>
-      <w:r>
-        <w:t xml:space="preserve">The mean of manual transmission: 17.1473684 miles per gallon.</w:t>
-      </w:r>
-    </w:p>
-    <w:p>
-      <w:pPr>
-        <w:pStyle w:val="BodyText"/>
-      </w:pPr>
-      <w:r>
-        <w:rPr>
-          <w:b/>
-        </w:rPr>
-        <w:t xml:space="preserve">Model Selection</w:t>
-      </w:r>
-      <w:r>
-        <w:br w:type="textWrapping"/>
-      </w:r>
-      <w:r>
-        <w:t xml:space="preserve">The detailed process of model selection is shown in</w:t>
+        <w:t xml:space="preserve">. Assume</w:t>
       </w:r>
       <w:r>
         <w:t xml:space="preserve"> </w:t>
       </w:r>
-      <w:r>
-        <w:rPr>
-          <w:b/>
-        </w:rPr>
-        <w:t xml:space="preserve">Appendix</w:t>
-      </w:r>
-      <w:r>
-        <w:t xml:space="preserve">.</w:t>
-      </w:r>
-      <w:r>
-        <w:br w:type="textWrapping"/>
-      </w:r>
-      <w:r>
-        <w:t xml:space="preserve">We set</w:t>
-      </w:r>
-      <w:r>
-        <w:t xml:space="preserve"> </w:t>
-      </w:r>
-      <w:r>
-        <w:rPr>
-          <w:b/>
-        </w:rPr>
-        <w:t xml:space="preserve">mpg</w:t>
-      </w:r>
-      <w:r>
-        <w:t xml:space="preserve"> </w:t>
-      </w:r>
-      <w:r>
-        <w:t xml:space="preserve">as the outcome and</w:t>
-      </w:r>
-      <w:r>
-        <w:t xml:space="preserve"> </w:t>
-      </w:r>
-      <w:r>
-        <w:rPr>
-          <w:b/>
-        </w:rPr>
-        <w:t xml:space="preserve">transmission (am)</w:t>
-      </w:r>
-      <w:r>
-        <w:t xml:space="preserve">,</w:t>
-      </w:r>
-      <w:r>
-        <w:t xml:space="preserve"> </w:t>
-      </w:r>
-      <w:r>
-        <w:rPr>
-          <w:b/>
-        </w:rPr>
-        <w:t xml:space="preserve">number of cylinders (cyl)</w:t>
-      </w:r>
-      <w:r>
-        <w:t xml:space="preserve">,</w:t>
-      </w:r>
-      <w:r>
-        <w:t xml:space="preserve"> </w:t>
-      </w:r>
-      <w:r>
-        <w:rPr>
-          <w:b/>
-        </w:rPr>
-        <w:t xml:space="preserve">gross horsepower (hp)</w:t>
-      </w:r>
-      <w:r>
-        <w:t xml:space="preserve">, and</w:t>
-      </w:r>
-      <w:r>
-        <w:t xml:space="preserve"> </w:t>
-      </w:r>
-      <w:r>
-        <w:rPr>
-          <w:b/>
-        </w:rPr>
-        <w:t xml:space="preserve">weight (wt)</w:t>
-      </w:r>
-      <w:r>
-        <w:t xml:space="preserve"> </w:t>
-      </w:r>
-      <w:r>
-        <w:t xml:space="preserve">as repressors and fitted the linear model:</w:t>
-      </w:r>
-      <w:r>
-        <w:t xml:space="preserve"> </w:t>
-      </w:r>
       <m:oMath>
-        <m:r>
-          <m:t>M</m:t>
-        </m:r>
-        <m:r>
-          <m:t>P</m:t>
-        </m:r>
-        <m:sSub>
-          <m:e>
-            <m:r>
-              <m:t>G</m:t>
-            </m:r>
-          </m:e>
-          <m:sub>
-            <m:r>
-              <m:t>i</m:t>
-            </m:r>
-          </m:sub>
-        </m:sSub>
-        <m:r>
-          <m:t>=</m:t>
-        </m:r>
-        <m:sSub>
-          <m:e>
-            <m:r>
-              <m:t>β</m:t>
-            </m:r>
-          </m:e>
-          <m:sub>
-            <m:r>
-              <m:t>0</m:t>
-            </m:r>
-          </m:sub>
-        </m:sSub>
-        <m:r>
-          <m:t>+</m:t>
-        </m:r>
-        <m:sSub>
-          <m:e>
-            <m:r>
-              <m:t>β</m:t>
-            </m:r>
-          </m:e>
-          <m:sub>
-            <m:r>
-              <m:t>1</m:t>
-            </m:r>
-          </m:sub>
-        </m:sSub>
-        <m:r>
-          <m:t>a</m:t>
-        </m:r>
-        <m:r>
-          <m:t>m</m:t>
-        </m:r>
-        <m:r>
-          <m:t>(</m:t>
-        </m:r>
-        <m:r>
-          <m:t>m</m:t>
-        </m:r>
-        <m:r>
-          <m:t>a</m:t>
-        </m:r>
-        <m:r>
-          <m:t>u</m:t>
-        </m:r>
-        <m:r>
-          <m:t>a</m:t>
-        </m:r>
-        <m:r>
-          <m:t>l</m:t>
-        </m:r>
-        <m:r>
-          <m:t>)</m:t>
-        </m:r>
-        <m:r>
-          <m:t>+</m:t>
-        </m:r>
-        <m:sSub>
-          <m:e>
-            <m:r>
-              <m:t>β</m:t>
-            </m:r>
-          </m:e>
-          <m:sub>
-            <m:r>
-              <m:t>2</m:t>
-            </m:r>
-          </m:sub>
-        </m:sSub>
-        <m:r>
-          <m:t>c</m:t>
-        </m:r>
-        <m:r>
-          <m:t>y</m:t>
-        </m:r>
-        <m:r>
-          <m:t>l</m:t>
-        </m:r>
-        <m:r>
-          <m:t>(</m:t>
-        </m:r>
-        <m:r>
-          <m:t>6</m:t>
-        </m:r>
-        <m:r>
-          <m:t>)</m:t>
-        </m:r>
-        <m:r>
-          <m:t>+</m:t>
-        </m:r>
-        <m:sSub>
-          <m:e>
-            <m:r>
-              <m:t>β</m:t>
-            </m:r>
-          </m:e>
-          <m:sub>
-            <m:r>
-              <m:t>3</m:t>
-            </m:r>
-          </m:sub>
-        </m:sSub>
-        <m:r>
-          <m:t>c</m:t>
-        </m:r>
-        <m:r>
-          <m:t>y</m:t>
-        </m:r>
-        <m:r>
-          <m:t>l</m:t>
-        </m:r>
-        <m:r>
-          <m:t>(</m:t>
-        </m:r>
-        <m:r>
-          <m:t>8</m:t>
-        </m:r>
-        <m:r>
-          <m:t>)</m:t>
-        </m:r>
-        <m:r>
-          <m:t>+</m:t>
-        </m:r>
-        <m:sSub>
-          <m:e>
-            <m:r>
-              <m:t>β</m:t>
-            </m:r>
-          </m:e>
-          <m:sub>
-            <m:r>
-              <m:t>4</m:t>
-            </m:r>
-          </m:sub>
-        </m:sSub>
-        <m:r>
-          <m:t>h</m:t>
-        </m:r>
-        <m:sSub>
-          <m:e>
-            <m:r>
-              <m:t>p</m:t>
-            </m:r>
-          </m:e>
-          <m:sub>
-            <m:r>
-              <m:t>i</m:t>
-            </m:r>
-          </m:sub>
-        </m:sSub>
-        <m:r>
-          <m:t>+</m:t>
-        </m:r>
-        <m:sSub>
-          <m:e>
-            <m:r>
-              <m:t>β</m:t>
-            </m:r>
-          </m:e>
-          <m:sub>
-            <m:r>
-              <m:t>5</m:t>
-            </m:r>
-          </m:sub>
-        </m:sSub>
-        <m:r>
-          <m:t>w</m:t>
-        </m:r>
-        <m:sSub>
-          <m:e>
-            <m:r>
-              <m:t>t</m:t>
-            </m:r>
-          </m:e>
-          <m:sub>
-            <m:r>
-              <m:t>i</m:t>
-            </m:r>
-          </m:sub>
-        </m:sSub>
-        <m:r>
-          <m:t>+</m:t>
-        </m:r>
         <m:sSub>
           <m:e>
             <m:r>
@@ -662,7 +395,106 @@
         </m:sSub>
       </m:oMath>
       <w:r>
-        <w:t xml:space="preserve">. We assume</w:t>
+        <w:t xml:space="preserve"> </w:t>
+      </w:r>
+      <w:r>
+        <w:t xml:space="preserve">~</w:t>
+      </w:r>
+      <w:r>
+        <w:t xml:space="preserve"> </w:t>
+      </w:r>
+      <m:oMath>
+        <m:r>
+          <m:t>N</m:t>
+        </m:r>
+        <m:r>
+          <m:t>(</m:t>
+        </m:r>
+        <m:r>
+          <m:t>μ</m:t>
+        </m:r>
+        <m:r>
+          <m:t>,</m:t>
+        </m:r>
+        <m:sSup>
+          <m:e>
+            <m:r>
+              <m:t>σ</m:t>
+            </m:r>
+          </m:e>
+          <m:sup>
+            <m:r>
+              <m:t>2</m:t>
+            </m:r>
+          </m:sup>
+        </m:sSup>
+        <m:r>
+          <m:t>)</m:t>
+        </m:r>
+      </m:oMath>
+      <w:r>
+        <w:t xml:space="preserve">.</w:t>
+      </w:r>
+      <w:r>
+        <w:br w:type="textWrapping"/>
+      </w:r>
+      <w:r>
+        <w:t xml:space="preserve">The coefficients of the linear model are showed below:</w:t>
+      </w:r>
+    </w:p>
+    <w:p>
+      <w:pPr>
+        <w:pStyle w:val="SourceCode"/>
+      </w:pPr>
+      <w:r>
+        <w:rPr>
+          <w:rStyle w:val="VerbatimChar"/>
+        </w:rPr>
+        <w:t xml:space="preserve">##      (Intercept) factor(am)manual     factor(cyl)6     factor(cyl)8 </w:t>
+      </w:r>
+      <w:r>
+        <w:br w:type="textWrapping"/>
+      </w:r>
+      <w:r>
+        <w:rPr>
+          <w:rStyle w:val="VerbatimChar"/>
+        </w:rPr>
+        <w:t xml:space="preserve">##      33.70832390       1.80921138      -3.03134449      -2.16367532 </w:t>
+      </w:r>
+      <w:r>
+        <w:br w:type="textWrapping"/>
+      </w:r>
+      <w:r>
+        <w:rPr>
+          <w:rStyle w:val="VerbatimChar"/>
+        </w:rPr>
+        <w:t xml:space="preserve">##               hp               wt </w:t>
+      </w:r>
+      <w:r>
+        <w:br w:type="textWrapping"/>
+      </w:r>
+      <w:r>
+        <w:rPr>
+          <w:rStyle w:val="VerbatimChar"/>
+        </w:rPr>
+        <w:t xml:space="preserve">##      -0.03210943      -2.49682942</w:t>
+      </w:r>
+    </w:p>
+    <w:p>
+      <w:pPr>
+        <w:pStyle w:val="FirstParagraph"/>
+      </w:pPr>
+      <w:r>
+        <w:rPr>
+          <w:b/>
+        </w:rPr>
+        <w:t xml:space="preserve">Interpretion</w:t>
+      </w:r>
+      <w:r>
+        <w:br w:type="textWrapping"/>
+      </w:r>
+      <w:r>
+        <w:t xml:space="preserve">The intercept</w:t>
       </w:r>
       <w:r>
         <w:t xml:space="preserve"> </w:t>
@@ -671,117 +503,24 @@
         <m:sSub>
           <m:e>
             <m:r>
-              <m:t>ϵ</m:t>
+              <m:t>β</m:t>
             </m:r>
           </m:e>
           <m:sub>
             <m:r>
-              <m:t>i</m:t>
+              <m:t>0</m:t>
             </m:r>
           </m:sub>
         </m:sSub>
       </m:oMath>
       <w:r>
-        <w:t xml:space="preserve"> </w:t>
-      </w:r>
-      <w:r>
-        <w:t xml:space="preserve">~</w:t>
-      </w:r>
-      <w:r>
-        <w:t xml:space="preserve"> </w:t>
-      </w:r>
-      <m:oMath>
-        <m:r>
-          <m:t>N</m:t>
-        </m:r>
-        <m:r>
-          <m:t>(</m:t>
-        </m:r>
-        <m:r>
-          <m:t>μ</m:t>
-        </m:r>
-        <m:r>
-          <m:t>,</m:t>
-        </m:r>
-        <m:sSup>
-          <m:e>
-            <m:r>
-              <m:t>σ</m:t>
-            </m:r>
-          </m:e>
-          <m:sup>
-            <m:r>
-              <m:t>2</m:t>
-            </m:r>
-          </m:sup>
-        </m:sSup>
-        <m:r>
-          <m:t>)</m:t>
-        </m:r>
-      </m:oMath>
-      <w:r>
-        <w:t xml:space="preserve">.</w:t>
-      </w:r>
-      <w:r>
-        <w:br w:type="textWrapping"/>
-      </w:r>
-      <w:r>
-        <w:t xml:space="preserve">The coefficients of the linear model are showed below:</w:t>
-      </w:r>
-    </w:p>
-    <w:p>
-      <w:pPr>
-        <w:pStyle w:val="SourceCode"/>
-      </w:pPr>
-      <w:r>
-        <w:rPr>
-          <w:rStyle w:val="VerbatimChar"/>
-        </w:rPr>
-        <w:t xml:space="preserve">##      (Intercept) factor(am)manual     factor(cyl)6     factor(cyl)8 </w:t>
-      </w:r>
-      <w:r>
-        <w:br w:type="textWrapping"/>
-      </w:r>
-      <w:r>
-        <w:rPr>
-          <w:rStyle w:val="VerbatimChar"/>
-        </w:rPr>
-        <w:t xml:space="preserve">##      35.51753528      -1.80921138      -3.03134449      -2.16367532 </w:t>
-      </w:r>
-      <w:r>
-        <w:br w:type="textWrapping"/>
-      </w:r>
-      <w:r>
-        <w:rPr>
-          <w:rStyle w:val="VerbatimChar"/>
-        </w:rPr>
-        <w:t xml:space="preserve">##               hp               wt </w:t>
-      </w:r>
-      <w:r>
-        <w:br w:type="textWrapping"/>
-      </w:r>
-      <w:r>
-        <w:rPr>
-          <w:rStyle w:val="VerbatimChar"/>
-        </w:rPr>
-        <w:t xml:space="preserve">##      -0.03210943      -2.49682942</w:t>
-      </w:r>
-    </w:p>
-    <w:p>
-      <w:pPr>
-        <w:pStyle w:val="FirstParagraph"/>
-      </w:pPr>
-      <w:r>
-        <w:rPr>
-          <w:b/>
-        </w:rPr>
-        <w:t xml:space="preserve">Interpretion</w:t>
-      </w:r>
-      <w:r>
-        <w:br w:type="textWrapping"/>
-      </w:r>
-      <w:r>
-        <w:t xml:space="preserve">The intercept</w:t>
+        <w:t xml:space="preserve">: the expected mpg of automatic transmission when there is 4 cylinders, 0 gross horsepower, and none weight.</w:t>
+      </w:r>
+      <w:r>
+        <w:br w:type="textWrapping"/>
+      </w:r>
+      <w:r>
+        <w:t xml:space="preserve">The</w:t>
       </w:r>
       <w:r>
         <w:t xml:space="preserve"> </w:t>
@@ -795,16 +534,13 @@
           </m:e>
           <m:sub>
             <m:r>
-              <m:t>0</m:t>
+              <m:t>1</m:t>
             </m:r>
           </m:sub>
         </m:sSub>
       </m:oMath>
       <w:r>
-        <w:t xml:space="preserve"> </w:t>
-      </w:r>
-      <w:r>
-        <w:t xml:space="preserve">is interpret as the expected mpg of automatic transmission when there is 4 cylinders, 0 gross horsepower, and none weight.</w:t>
+        <w:t xml:space="preserve">: the expected change in mpg comparing those in manual to those in automatic transmission.</w:t>
       </w:r>
       <w:r>
         <w:br w:type="textWrapping"/>
@@ -824,16 +560,13 @@
           </m:e>
           <m:sub>
             <m:r>
-              <m:t>1</m:t>
+              <m:t>2</m:t>
             </m:r>
           </m:sub>
         </m:sSub>
       </m:oMath>
       <w:r>
-        <w:t xml:space="preserve"> </w:t>
-      </w:r>
-      <w:r>
-        <w:t xml:space="preserve">is interpreted as the expected change in mpg comparing those in manual to those in automatic transmission.</w:t>
+        <w:t xml:space="preserve">: the expected change in mpg comparing those with 6 cylinders to those with 4 cylinders.</w:t>
       </w:r>
       <w:r>
         <w:br w:type="textWrapping"/>
@@ -853,16 +586,13 @@
           </m:e>
           <m:sub>
             <m:r>
-              <m:t>2</m:t>
+              <m:t>3</m:t>
             </m:r>
           </m:sub>
         </m:sSub>
       </m:oMath>
       <w:r>
-        <w:t xml:space="preserve"> </w:t>
-      </w:r>
-      <w:r>
-        <w:t xml:space="preserve">is interpreted as the expected change in mpg comparing those with 6 cylinders to those with 4 cylinders.</w:t>
+        <w:t xml:space="preserve">: the expected change in mpg comparing those with 8 cylinders to those with 4 cylinders.</w:t>
       </w:r>
       <w:r>
         <w:br w:type="textWrapping"/>
@@ -882,16 +612,13 @@
           </m:e>
           <m:sub>
             <m:r>
-              <m:t>3</m:t>
+              <m:t>4</m:t>
             </m:r>
           </m:sub>
         </m:sSub>
       </m:oMath>
       <w:r>
-        <w:t xml:space="preserve"> </w:t>
-      </w:r>
-      <w:r>
-        <w:t xml:space="preserve">is interpreted as the expected change in mpg comparing those with 8 cylinders to those with 4 cylinders.</w:t>
+        <w:t xml:space="preserve">: the expected change in mpg for every 1 gross horsepower increase.</w:t>
       </w:r>
       <w:r>
         <w:br w:type="textWrapping"/>
@@ -911,74 +638,62 @@
           </m:e>
           <m:sub>
             <m:r>
-              <m:t>4</m:t>
+              <m:t>5</m:t>
             </m:r>
           </m:sub>
         </m:sSub>
       </m:oMath>
       <w:r>
+        <w:t xml:space="preserve">: the expected change in mpg fot every 1000 lbs increase in the weight of cars.</w:t>
+      </w:r>
+    </w:p>
+    <w:p>
+      <w:pPr>
+        <w:pStyle w:val="BodyText"/>
+      </w:pPr>
+      <w:r>
+        <w:rPr>
+          <w:b/>
+        </w:rPr>
+        <w:t xml:space="preserve">T-test</w:t>
+      </w:r>
+      <w:r>
+        <w:br w:type="textWrapping"/>
+      </w:r>
+      <w:r>
+        <w:t xml:space="preserve">Assumption: Unequal variance. Detailed test results is shown in</w:t>
+      </w:r>
+      <w:r>
         <w:t xml:space="preserve"> </w:t>
       </w:r>
       <w:r>
-        <w:t xml:space="preserve">is interpreted as the expected change in mpg for every 1 gross horsepower increase.</w:t>
-      </w:r>
-      <w:r>
-        <w:br w:type="textWrapping"/>
-      </w:r>
-      <w:r>
-        <w:t xml:space="preserve">The</w:t>
-      </w:r>
-      <w:r>
-        <w:t xml:space="preserve"> </w:t>
+        <w:rPr>
+          <w:b/>
+        </w:rPr>
+        <w:t xml:space="preserve">Appendix</w:t>
+      </w:r>
+      <w:r>
+        <w:t xml:space="preserve">.</w:t>
+      </w:r>
+      <w:r>
+        <w:br w:type="textWrapping"/>
       </w:r>
       <m:oMath>
         <m:sSub>
           <m:e>
             <m:r>
-              <m:t>β</m:t>
+              <m:t>H</m:t>
             </m:r>
           </m:e>
           <m:sub>
             <m:r>
-              <m:t>5</m:t>
+              <m:t>0</m:t>
             </m:r>
           </m:sub>
         </m:sSub>
       </m:oMath>
       <w:r>
-        <w:t xml:space="preserve"> </w:t>
-      </w:r>
-      <w:r>
-        <w:t xml:space="preserve">is interpreted as the expected change in mpg fot every 1000 lbs increase in the weight of cars.</w:t>
-      </w:r>
-    </w:p>
-    <w:p>
-      <w:pPr>
-        <w:pStyle w:val="BodyText"/>
-      </w:pPr>
-      <w:r>
-        <w:rPr>
-          <w:b/>
-        </w:rPr>
-        <w:t xml:space="preserve">T-test</w:t>
-      </w:r>
-      <w:r>
-        <w:br w:type="textWrapping"/>
-      </w:r>
-      <w:r>
-        <w:t xml:space="preserve">Assumption: Unequal variance. Detailed test results is shown in</w:t>
-      </w:r>
-      <w:r>
-        <w:t xml:space="preserve"> </w:t>
-      </w:r>
-      <w:r>
-        <w:rPr>
-          <w:b/>
-        </w:rPr>
-        <w:t xml:space="preserve">Appendix</w:t>
-      </w:r>
-      <w:r>
-        <w:t xml:space="preserve">.</w:t>
+        <w:t xml:space="preserve">:</w:t>
       </w:r>
       <w:r>
         <w:t xml:space="preserve"> </w:t>
@@ -987,97 +702,159 @@
         <m:sSub>
           <m:e>
             <m:r>
-              <m:t>H</m:t>
+              <m:t>μ</m:t>
             </m:r>
           </m:e>
           <m:sub>
             <m:r>
-              <m:t>0</m:t>
+              <m:t>a</m:t>
+            </m:r>
+            <m:r>
+              <m:t>u</m:t>
+            </m:r>
+            <m:r>
+              <m:t>t</m:t>
+            </m:r>
+            <m:r>
+              <m:t>o</m:t>
+            </m:r>
+          </m:sub>
+        </m:sSub>
+        <m:r>
+          <m:t>=</m:t>
+        </m:r>
+        <m:sSub>
+          <m:e>
+            <m:r>
+              <m:t>μ</m:t>
+            </m:r>
+          </m:e>
+          <m:sub>
+            <m:r>
+              <m:t>m</m:t>
+            </m:r>
+            <m:r>
+              <m:t>a</m:t>
+            </m:r>
+            <m:r>
+              <m:t>n</m:t>
+            </m:r>
+            <m:r>
+              <m:t>u</m:t>
+            </m:r>
+            <m:r>
+              <m:t>a</m:t>
+            </m:r>
+            <m:r>
+              <m:t>l</m:t>
             </m:r>
           </m:sub>
         </m:sSub>
       </m:oMath>
       <w:r>
-        <w:t xml:space="preserve">:</w:t>
-      </w:r>
-      <w:r>
-        <w:t xml:space="preserve"> </w:t>
+        <w:t xml:space="preserve">.</w:t>
+      </w:r>
+      <w:r>
+        <w:br w:type="textWrapping"/>
       </w:r>
       <m:oMath>
         <m:sSub>
           <m:e>
             <m:r>
-              <m:t>μ</m:t>
+              <m:t>H</m:t>
             </m:r>
           </m:e>
           <m:sub>
             <m:r>
               <m:t>a</m:t>
-            </m:r>
-            <m:r>
-              <m:t>u</m:t>
-            </m:r>
-            <m:r>
-              <m:t>t</m:t>
-            </m:r>
-            <m:r>
-              <m:t>o</m:t>
-            </m:r>
-          </m:sub>
-        </m:sSub>
-        <m:r>
-          <m:t>=</m:t>
-        </m:r>
-        <m:sSub>
-          <m:e>
-            <m:r>
-              <m:t>μ</m:t>
-            </m:r>
-          </m:e>
-          <m:sub>
-            <m:r>
-              <m:t>m</m:t>
-            </m:r>
-            <m:r>
-              <m:t>a</m:t>
-            </m:r>
-            <m:r>
-              <m:t>n</m:t>
-            </m:r>
-            <m:r>
-              <m:t>u</m:t>
-            </m:r>
-            <m:r>
-              <m:t>a</m:t>
-            </m:r>
-            <m:r>
-              <m:t>l</m:t>
             </m:r>
           </m:sub>
         </m:sSub>
       </m:oMath>
       <w:r>
-        <w:t xml:space="preserve">.</w:t>
-      </w:r>
-      <w:r>
-        <w:br w:type="textWrapping"/>
+        <w:t xml:space="preserve">:</w:t>
+      </w:r>
+      <w:r>
+        <w:t xml:space="preserve"> </w:t>
       </w:r>
       <m:oMath>
         <m:sSub>
           <m:e>
             <m:r>
-              <m:t>H</m:t>
+              <m:t>μ</m:t>
             </m:r>
           </m:e>
           <m:sub>
             <m:r>
               <m:t>a</m:t>
+            </m:r>
+            <m:r>
+              <m:t>u</m:t>
+            </m:r>
+            <m:r>
+              <m:t>t</m:t>
+            </m:r>
+            <m:r>
+              <m:t>o</m:t>
+            </m:r>
+          </m:sub>
+        </m:sSub>
+        <m:r>
+          <m:t>&lt;</m:t>
+        </m:r>
+        <m:sSub>
+          <m:e>
+            <m:r>
+              <m:t>μ</m:t>
+            </m:r>
+          </m:e>
+          <m:sub>
+            <m:r>
+              <m:t>m</m:t>
+            </m:r>
+            <m:r>
+              <m:t>a</m:t>
+            </m:r>
+            <m:r>
+              <m:t>n</m:t>
+            </m:r>
+            <m:r>
+              <m:t>u</m:t>
+            </m:r>
+            <m:r>
+              <m:t>a</m:t>
+            </m:r>
+            <m:r>
+              <m:t>l</m:t>
             </m:r>
           </m:sub>
         </m:sSub>
       </m:oMath>
       <w:r>
-        <w:t xml:space="preserve">:</w:t>
+        <w:t xml:space="preserve">.</w:t>
+      </w:r>
+      <w:r>
+        <w:br w:type="textWrapping"/>
+      </w:r>
+      <w:r>
+        <w:t xml:space="preserve">The p-value: 6.8681917</w:t>
+      </w:r>
+      <w:r>
+        <w:t xml:space="preserve">10^{-4}. The type I error</w:t>
+      </w:r>
+      <w:r>
+        <w:t xml:space="preserve"> </w:t>
+      </w:r>
+      <m:oMath>
+        <m:r>
+          <m:t>α</m:t>
+        </m:r>
+      </m:oMath>
+      <w:r>
+        <w:t xml:space="preserve"> </w:t>
+      </w:r>
+      <w:r>
+        <w:t xml:space="preserve">= 0.05, then we rejected</w:t>
       </w:r>
       <w:r>
         <w:t xml:space="preserve"> </w:t>
@@ -1086,94 +863,85 @@
         <m:sSub>
           <m:e>
             <m:r>
-              <m:t>μ</m:t>
+              <m:t>H</m:t>
             </m:r>
           </m:e>
           <m:sub>
             <m:r>
-              <m:t>a</m:t>
-            </m:r>
-            <m:r>
-              <m:t>u</m:t>
-            </m:r>
-            <m:r>
-              <m:t>t</m:t>
-            </m:r>
-            <m:r>
-              <m:t>o</m:t>
-            </m:r>
-          </m:sub>
-        </m:sSub>
-        <m:r>
-          <m:t>&gt;</m:t>
-        </m:r>
-        <m:sSub>
-          <m:e>
-            <m:r>
-              <m:t>μ</m:t>
-            </m:r>
-          </m:e>
-          <m:sub>
-            <m:r>
-              <m:t>m</m:t>
-            </m:r>
-            <m:r>
-              <m:t>a</m:t>
-            </m:r>
-            <m:r>
-              <m:t>n</m:t>
-            </m:r>
-            <m:r>
-              <m:t>u</m:t>
-            </m:r>
-            <m:r>
-              <m:t>a</m:t>
-            </m:r>
-            <m:r>
-              <m:t>l</m:t>
+              <m:t>0</m:t>
             </m:r>
           </m:sub>
         </m:sSub>
       </m:oMath>
       <w:r>
-        <w:t xml:space="preserve">.</w:t>
-      </w:r>
-      <w:r>
-        <w:br w:type="textWrapping"/>
-      </w:r>
-      <w:r>
-        <w:t xml:space="preserve">The p-value: 6.8681917</w:t>
-      </w:r>
-      <w:r>
-        <w:t xml:space="preserve">10^{-4}. The type I error</w:t>
-      </w:r>
-      <w:r>
         <w:t xml:space="preserve"> </w:t>
       </w:r>
-      <m:oMath>
-        <m:r>
-          <m:t>α</m:t>
-        </m:r>
-      </m:oMath>
-      <w:r>
-        <w:t xml:space="preserve"> </w:t>
-      </w:r>
-      <w:r>
-        <w:t xml:space="preserve">= 0.05, then we rejected</w:t>
-      </w:r>
-      <w:r>
-        <w:t xml:space="preserve"> </w:t>
+      <w:r>
+        <w:t xml:space="preserve">and concluded that a manual transmission is better for MPG.</w:t>
+      </w:r>
+    </w:p>
+    <w:p>
+      <w:pPr>
+        <w:pStyle w:val="BodyText"/>
+      </w:pPr>
+      <w:r>
+        <w:rPr>
+          <w:b/>
+        </w:rPr>
+        <w:t xml:space="preserve">Quantify the MPG Difference</w:t>
+      </w:r>
+      <w:r>
+        <w:br w:type="textWrapping"/>
       </w:r>
       <m:oMath>
         <m:sSub>
           <m:e>
             <m:r>
-              <m:t>H</m:t>
+              <m:t>μ</m:t>
             </m:r>
           </m:e>
           <m:sub>
             <m:r>
-              <m:t>0</m:t>
+              <m:t>m</m:t>
+            </m:r>
+            <m:r>
+              <m:t>a</m:t>
+            </m:r>
+            <m:r>
+              <m:t>n</m:t>
+            </m:r>
+            <m:r>
+              <m:t>u</m:t>
+            </m:r>
+            <m:r>
+              <m:t>a</m:t>
+            </m:r>
+            <m:r>
+              <m:t>l</m:t>
+            </m:r>
+          </m:sub>
+        </m:sSub>
+        <m:r>
+          <m:t>−</m:t>
+        </m:r>
+        <m:sSub>
+          <m:e>
+            <m:r>
+              <m:t>μ</m:t>
+            </m:r>
+          </m:e>
+          <m:sub>
+            <m:r>
+              <m:t>a</m:t>
+            </m:r>
+            <m:r>
+              <m:t>u</m:t>
+            </m:r>
+            <m:r>
+              <m:t>t</m:t>
+            </m:r>
+            <m:r>
+              <m:t>o</m:t>
             </m:r>
           </m:sub>
         </m:sSub>
@@ -1182,176 +950,103 @@
         <w:t xml:space="preserve"> </w:t>
       </w:r>
       <w:r>
-        <w:t xml:space="preserve">and concluded that an automatic transmission is better for MPG.</w:t>
-      </w:r>
-    </w:p>
-    <w:p>
-      <w:pPr>
-        <w:pStyle w:val="BodyText"/>
-      </w:pPr>
-      <w:r>
-        <w:rPr>
-          <w:b/>
-        </w:rPr>
-        <w:t xml:space="preserve">Quantify the MPG Difference</w:t>
-      </w:r>
-      <w:r>
-        <w:br w:type="textWrapping"/>
+        <w:t xml:space="preserve">= 7.2449393.</w:t>
+      </w:r>
+      <w:r>
+        <w:br w:type="textWrapping"/>
+      </w:r>
+      <w:r>
+        <w:t xml:space="preserve">Adjustment:</w:t>
+      </w:r>
+      <w:r>
+        <w:t xml:space="preserve"> </w:t>
+      </w:r>
+      <m:oMath>
+        <m:r>
+          <m:t>M</m:t>
+        </m:r>
+        <m:r>
+          <m:t>P</m:t>
+        </m:r>
+        <m:sSub>
+          <m:e>
+            <m:r>
+              <m:t>G</m:t>
+            </m:r>
+          </m:e>
+          <m:sub>
+            <m:r>
+              <m:t>m</m:t>
+            </m:r>
+            <m:r>
+              <m:t>a</m:t>
+            </m:r>
+            <m:r>
+              <m:t>n</m:t>
+            </m:r>
+            <m:r>
+              <m:t>u</m:t>
+            </m:r>
+            <m:r>
+              <m:t>a</m:t>
+            </m:r>
+            <m:r>
+              <m:t>l</m:t>
+            </m:r>
+          </m:sub>
+        </m:sSub>
+        <m:r>
+          <m:t>−</m:t>
+        </m:r>
+        <m:r>
+          <m:t>M</m:t>
+        </m:r>
+        <m:r>
+          <m:t>P</m:t>
+        </m:r>
+        <m:sSub>
+          <m:e>
+            <m:r>
+              <m:t>G</m:t>
+            </m:r>
+          </m:e>
+          <m:sub>
+            <m:r>
+              <m:t>a</m:t>
+            </m:r>
+            <m:r>
+              <m:t>u</m:t>
+            </m:r>
+            <m:r>
+              <m:t>t</m:t>
+            </m:r>
+            <m:r>
+              <m:t>o</m:t>
+            </m:r>
+          </m:sub>
+        </m:sSub>
+      </m:oMath>
+      <w:r>
+        <w:t xml:space="preserve"> </w:t>
+      </w:r>
+      <w:r>
+        <w:t xml:space="preserve">= abs(</w:t>
       </w:r>
       <m:oMath>
         <m:sSub>
           <m:e>
             <m:r>
-              <m:t>μ</m:t>
+              <m:t>β</m:t>
             </m:r>
           </m:e>
           <m:sub>
             <m:r>
-              <m:t>a</m:t>
-            </m:r>
-            <m:r>
-              <m:t>u</m:t>
-            </m:r>
-            <m:r>
-              <m:t>t</m:t>
-            </m:r>
-            <m:r>
-              <m:t>o</m:t>
-            </m:r>
-          </m:sub>
-        </m:sSub>
-        <m:r>
-          <m:t>−</m:t>
-        </m:r>
-        <m:sSub>
-          <m:e>
-            <m:r>
-              <m:t>μ</m:t>
-            </m:r>
-          </m:e>
-          <m:sub>
-            <m:r>
-              <m:t>m</m:t>
-            </m:r>
-            <m:r>
-              <m:t>a</m:t>
-            </m:r>
-            <m:r>
-              <m:t>n</m:t>
-            </m:r>
-            <m:r>
-              <m:t>u</m:t>
-            </m:r>
-            <m:r>
-              <m:t>a</m:t>
-            </m:r>
-            <m:r>
-              <m:t>l</m:t>
+              <m:t>1</m:t>
             </m:r>
           </m:sub>
         </m:sSub>
       </m:oMath>
       <w:r>
-        <w:t xml:space="preserve"> </w:t>
-      </w:r>
-      <w:r>
-        <w:t xml:space="preserve">= 7.2449393.</w:t>
-      </w:r>
-      <w:r>
-        <w:br w:type="textWrapping"/>
-      </w:r>
-      <w:r>
-        <w:t xml:space="preserve">Adjustment:</w:t>
-      </w:r>
-      <w:r>
-        <w:t xml:space="preserve"> </w:t>
-      </w:r>
-      <m:oMath>
-        <m:r>
-          <m:t>M</m:t>
-        </m:r>
-        <m:r>
-          <m:t>P</m:t>
-        </m:r>
-        <m:sSub>
-          <m:e>
-            <m:r>
-              <m:t>G</m:t>
-            </m:r>
-          </m:e>
-          <m:sub>
-            <m:r>
-              <m:t>a</m:t>
-            </m:r>
-            <m:r>
-              <m:t>u</m:t>
-            </m:r>
-            <m:r>
-              <m:t>t</m:t>
-            </m:r>
-            <m:r>
-              <m:t>o</m:t>
-            </m:r>
-          </m:sub>
-        </m:sSub>
-        <m:r>
-          <m:t>−</m:t>
-        </m:r>
-        <m:r>
-          <m:t>M</m:t>
-        </m:r>
-        <m:r>
-          <m:t>P</m:t>
-        </m:r>
-        <m:sSub>
-          <m:e>
-            <m:r>
-              <m:t>G</m:t>
-            </m:r>
-          </m:e>
-          <m:sub>
-            <m:r>
-              <m:t>m</m:t>
-            </m:r>
-            <m:r>
-              <m:t>a</m:t>
-            </m:r>
-            <m:r>
-              <m:t>n</m:t>
-            </m:r>
-            <m:r>
-              <m:t>u</m:t>
-            </m:r>
-            <m:r>
-              <m:t>a</m:t>
-            </m:r>
-            <m:r>
-              <m:t>l</m:t>
-            </m:r>
-          </m:sub>
-        </m:sSub>
-      </m:oMath>
-      <w:r>
-        <w:t xml:space="preserve"> </w:t>
-      </w:r>
-      <w:r>
-        <w:t xml:space="preserve">= abs(</w:t>
-      </w:r>
-      <m:oMath>
-        <m:sSub>
-          <m:e>
-            <m:r>
-              <m:t>β</m:t>
-            </m:r>
-          </m:e>
-          <m:sub>
-            <m:r>
-              <m:t>1</m:t>
-            </m:r>
-          </m:sub>
-        </m:sSub>
-      </m:oMath>
-      <w:r>
         <w:t xml:space="preserve">) = 1.8092114.</w:t>
       </w:r>
     </w:p>
@@ -1371,7 +1066,7 @@
       <w:r>
         <w:drawing>
           <wp:inline>
-            <wp:extent cx="3696101" cy="3696101"/>
+            <wp:extent cx="4620126" cy="3696101"/>
             <wp:effectExtent b="0" l="0" r="0" t="0"/>
             <wp:docPr descr="" title="" id="1" name="Picture"/>
             <a:graphic>
@@ -1385,139 +1080,6 @@
                   </pic:nvPicPr>
                   <pic:blipFill>
                     <a:blip r:embed="rId23"/>
-                    <a:stretch>
-                      <a:fillRect/>
-                    </a:stretch>
-                  </pic:blipFill>
-                  <pic:spPr bwMode="auto">
-                    <a:xfrm>
-                      <a:off x="0" y="0"/>
-                      <a:ext cx="3696101" cy="3696101"/>
-                    </a:xfrm>
-                    <a:prstGeom prst="rect">
-                      <a:avLst/>
-                    </a:prstGeom>
-                    <a:noFill/>
-                    <a:ln w="9525">
-                      <a:noFill/>
-                      <a:headEnd/>
-                      <a:tailEnd/>
-                    </a:ln>
-                  </pic:spPr>
-                </pic:pic>
-              </a:graphicData>
-            </a:graphic>
-          </wp:inline>
-        </w:drawing>
-      </w:r>
-    </w:p>
-    <w:p>
-      <w:pPr>
-        <w:pStyle w:val="BodyText"/>
-      </w:pPr>
-      <w:r>
-        <w:t xml:space="preserve">The mean of residuals is -5.3776428</w:t>
-      </w:r>
-      <w:r>
-        <w:t xml:space="preserve">10^{-17}, approximating to zero.</w:t>
-      </w:r>
-      <w:r>
-        <w:br w:type="textWrapping"/>
-      </w:r>
-      <w:r>
-        <w:t xml:space="preserve">“</w:t>
-      </w:r>
-      <w:r>
-        <w:t xml:space="preserve">Residual vs Fitted</w:t>
-      </w:r>
-      <w:r>
-        <w:t xml:space="preserve">”</w:t>
-      </w:r>
-      <w:r>
-        <w:t xml:space="preserve"> </w:t>
-      </w:r>
-      <w:r>
-        <w:t xml:space="preserve">is approximately flat, indicating the homoscedasticity of residuals. The Q-Q plot showed that all residuals were approximately stardard normal distributed.</w:t>
-      </w:r>
-    </w:p>
-    <w:p>
-      <w:pPr>
-        <w:pStyle w:val="BodyText"/>
-      </w:pPr>
-      <w:r>
-        <w:rPr>
-          <w:b/>
-        </w:rPr>
-        <w:t xml:space="preserve">The uncertainty</w:t>
-      </w:r>
-      <w:r>
-        <w:br w:type="textWrapping"/>
-      </w:r>
-      <w:r>
-        <w:t xml:space="preserve">We assumed other variables not included in the linear model were completely randomized. The error</w:t>
-      </w:r>
-      <w:r>
-        <w:t xml:space="preserve"> </w:t>
-      </w:r>
-      <m:oMath>
-        <m:r>
-          <m:t>ϵ</m:t>
-        </m:r>
-      </m:oMath>
-      <w:r>
-        <w:t xml:space="preserve"> </w:t>
-      </w:r>
-      <w:r>
-        <w:t xml:space="preserve">in the linear model followed normal distribution.</w:t>
-      </w:r>
-      <w:r>
-        <w:t xml:space="preserve"> </w:t>
-      </w:r>
-      <w:r>
-        <w:t xml:space="preserve">However, we are uncertain whether there is a better linear model with other combination of diferent regressors.</w:t>
-      </w:r>
-    </w:p>
-    <w:p>
-      <w:pPr>
-        <w:pStyle w:val="Heading2"/>
-      </w:pPr>
-      <w:bookmarkStart w:id="24" w:name="appendix"/>
-      <w:bookmarkEnd w:id="24"/>
-      <w:r>
-        <w:t xml:space="preserve">Appendix</w:t>
-      </w:r>
-    </w:p>
-    <w:p>
-      <w:pPr>
-        <w:pStyle w:val="Heading3"/>
-      </w:pPr>
-      <w:bookmarkStart w:id="25" w:name="figure"/>
-      <w:bookmarkEnd w:id="25"/>
-      <w:r>
-        <w:t xml:space="preserve">Figure</w:t>
-      </w:r>
-    </w:p>
-    <w:p>
-      <w:pPr>
-        <w:pStyle w:val="FirstParagraph"/>
-      </w:pPr>
-      <w:r>
-        <w:drawing>
-          <wp:inline>
-            <wp:extent cx="4620126" cy="3696101"/>
-            <wp:effectExtent b="0" l="0" r="0" t="0"/>
-            <wp:docPr descr="" title="" id="1" name="Picture"/>
-            <a:graphic>
-              <a:graphicData uri="http://schemas.openxmlformats.org/drawingml/2006/picture">
-                <pic:pic>
-                  <pic:nvPicPr>
-                    <pic:cNvPr descr="mpg_lm_files/figure-docx/plots-1.png" id="0" name="Picture"/>
-                    <pic:cNvPicPr>
-                      <a:picLocks noChangeArrowheads="1" noChangeAspect="1"/>
-                    </pic:cNvPicPr>
-                  </pic:nvPicPr>
-                  <pic:blipFill>
-                    <a:blip r:embed="rId26"/>
                     <a:stretch>
                       <a:fillRect/>
                     </a:stretch>
@@ -1546,6 +1108,175 @@
     </w:p>
     <w:p>
       <w:pPr>
+        <w:pStyle w:val="BodyText"/>
+      </w:pPr>
+      <w:r>
+        <w:t xml:space="preserve">The mean of residuals is 2.6888214</w:t>
+      </w:r>
+      <w:r>
+        <w:t xml:space="preserve">10^{-17}, approximating to zero.</w:t>
+      </w:r>
+      <w:r>
+        <w:br w:type="textWrapping"/>
+      </w:r>
+      <w:r>
+        <w:t xml:space="preserve">“</w:t>
+      </w:r>
+      <w:r>
+        <w:t xml:space="preserve">Residual vs Fitted</w:t>
+      </w:r>
+      <w:r>
+        <w:t xml:space="preserve">”</w:t>
+      </w:r>
+      <w:r>
+        <w:t xml:space="preserve">: residuals are independent.</w:t>
+      </w:r>
+      <w:r>
+        <w:t xml:space="preserve"> </w:t>
+      </w:r>
+      <w:r>
+        <w:t xml:space="preserve">“</w:t>
+      </w:r>
+      <w:r>
+        <w:t xml:space="preserve">scale-location</w:t>
+      </w:r>
+      <w:r>
+        <w:t xml:space="preserve">”</w:t>
+      </w:r>
+      <w:r>
+        <w:t xml:space="preserve">: the homoscedasticity of residuals.</w:t>
+      </w:r>
+      <w:r>
+        <w:t xml:space="preserve"> </w:t>
+      </w:r>
+      <w:r>
+        <w:t xml:space="preserve">“</w:t>
+      </w:r>
+      <w:r>
+        <w:t xml:space="preserve">Normal Q-Q</w:t>
+      </w:r>
+      <w:r>
+        <w:t xml:space="preserve">”</w:t>
+      </w:r>
+      <w:r>
+        <w:t xml:space="preserve">“</w:t>
+      </w:r>
+      <w:r>
+        <w:t xml:space="preserve">: all residuals were approximately stardard normal distributed.</w:t>
+      </w:r>
+      <w:r>
+        <w:t xml:space="preserve">”</w:t>
+      </w:r>
+      <w:r>
+        <w:t xml:space="preserve">Residual vs Leverge“: within 0.5, no outliers.</w:t>
+      </w:r>
+    </w:p>
+    <w:p>
+      <w:pPr>
+        <w:pStyle w:val="BodyText"/>
+      </w:pPr>
+      <w:r>
+        <w:rPr>
+          <w:b/>
+        </w:rPr>
+        <w:t xml:space="preserve">The uncertainty</w:t>
+      </w:r>
+      <w:r>
+        <w:br w:type="textWrapping"/>
+      </w:r>
+      <w:r>
+        <w:t xml:space="preserve">We assumed other variables not included in the linear model were completely randomized. The error</w:t>
+      </w:r>
+      <w:r>
+        <w:t xml:space="preserve"> </w:t>
+      </w:r>
+      <m:oMath>
+        <m:r>
+          <m:t>ϵ</m:t>
+        </m:r>
+      </m:oMath>
+      <w:r>
+        <w:t xml:space="preserve"> </w:t>
+      </w:r>
+      <w:r>
+        <w:t xml:space="preserve">in the linear model followed normal distribution.</w:t>
+      </w:r>
+      <w:r>
+        <w:t xml:space="preserve"> </w:t>
+      </w:r>
+      <w:r>
+        <w:t xml:space="preserve">However, we are uncertain whether there is a better linear model with other combination of diferent regressors.</w:t>
+      </w:r>
+    </w:p>
+    <w:p>
+      <w:pPr>
+        <w:pStyle w:val="Heading2"/>
+      </w:pPr>
+      <w:bookmarkStart w:id="24" w:name="appendix"/>
+      <w:bookmarkEnd w:id="24"/>
+      <w:r>
+        <w:t xml:space="preserve">Appendix</w:t>
+      </w:r>
+    </w:p>
+    <w:p>
+      <w:pPr>
+        <w:pStyle w:val="Heading3"/>
+      </w:pPr>
+      <w:bookmarkStart w:id="25" w:name="figure"/>
+      <w:bookmarkEnd w:id="25"/>
+      <w:r>
+        <w:t xml:space="preserve">Figure</w:t>
+      </w:r>
+    </w:p>
+    <w:p>
+      <w:pPr>
+        <w:pStyle w:val="FirstParagraph"/>
+      </w:pPr>
+      <w:r>
+        <w:drawing>
+          <wp:inline>
+            <wp:extent cx="5334000" cy="3810000"/>
+            <wp:effectExtent b="0" l="0" r="0" t="0"/>
+            <wp:docPr descr="" title="" id="1" name="Picture"/>
+            <a:graphic>
+              <a:graphicData uri="http://schemas.openxmlformats.org/drawingml/2006/picture">
+                <pic:pic>
+                  <pic:nvPicPr>
+                    <pic:cNvPr descr="mpg_lm_files/figure-docx/plots-1.png" id="0" name="Picture"/>
+                    <pic:cNvPicPr>
+                      <a:picLocks noChangeArrowheads="1" noChangeAspect="1"/>
+                    </pic:cNvPicPr>
+                  </pic:nvPicPr>
+                  <pic:blipFill>
+                    <a:blip r:embed="rId26"/>
+                    <a:stretch>
+                      <a:fillRect/>
+                    </a:stretch>
+                  </pic:blipFill>
+                  <pic:spPr bwMode="auto">
+                    <a:xfrm>
+                      <a:off x="0" y="0"/>
+                      <a:ext cx="5334000" cy="3810000"/>
+                    </a:xfrm>
+                    <a:prstGeom prst="rect">
+                      <a:avLst/>
+                    </a:prstGeom>
+                    <a:noFill/>
+                    <a:ln w="9525">
+                      <a:noFill/>
+                      <a:headEnd/>
+                      <a:tailEnd/>
+                    </a:ln>
+                  </pic:spPr>
+                </pic:pic>
+              </a:graphicData>
+            </a:graphic>
+          </wp:inline>
+        </w:drawing>
+      </w:r>
+    </w:p>
+    <w:p>
+      <w:pPr>
         <w:pStyle w:val="Heading3"/>
       </w:pPr>
       <w:bookmarkStart w:id="27" w:name="model-selection"/>
@@ -2679,16 +2410,16 @@
         <w:rPr>
           <w:rStyle w:val="VerbatimChar"/>
         </w:rPr>
-        <w:t xml:space="preserve">## t = 3.7671, df = 18.332, p-value = 0.0006868</w:t>
-      </w:r>
-      <w:r>
-        <w:br w:type="textWrapping"/>
-      </w:r>
-      <w:r>
-        <w:rPr>
-          <w:rStyle w:val="VerbatimChar"/>
-        </w:rPr>
-        <w:t xml:space="preserve">## alternative hypothesis: true difference in means is greater than 0</w:t>
+        <w:t xml:space="preserve">## t = -3.7671, df = 18.332, p-value = 0.0006868</w:t>
+      </w:r>
+      <w:r>
+        <w:br w:type="textWrapping"/>
+      </w:r>
+      <w:r>
+        <w:rPr>
+          <w:rStyle w:val="VerbatimChar"/>
+        </w:rPr>
+        <w:t xml:space="preserve">## alternative hypothesis: true difference in means is less than 0</w:t>
       </w:r>
       <w:r>
         <w:br w:type="textWrapping"/>
@@ -2706,7 +2437,7 @@
         <w:rPr>
           <w:rStyle w:val="VerbatimChar"/>
         </w:rPr>
-        <w:t xml:space="preserve">##  3.913256      Inf</w:t>
+        <w:t xml:space="preserve">##       -Inf -3.913256</w:t>
       </w:r>
       <w:r>
         <w:br w:type="textWrapping"/>
@@ -2733,7 +2464,7 @@
         <w:rPr>
           <w:rStyle w:val="VerbatimChar"/>
         </w:rPr>
-        <w:t xml:space="preserve">##                24.39231                17.14737</w:t>
+        <w:t xml:space="preserve">##                17.14737                24.39231</w:t>
       </w:r>
     </w:p>
     <w:sectPr/>
@@ -2844,7 +2575,7 @@
     </w:lvl>
   </w:abstractNum>
   <w:abstractNum w:abstractNumId="990">
-    <w:nsid w:val="7a626599"/>
+    <w:nsid w:val="89f76500"/>
     <w:multiLevelType w:val="multilevel"/>
     <w:lvl w:ilvl="0">
       <w:numFmt w:val="bullet"/>

</xml_diff>